<commit_message>
Update Memoria i nuevo diagrama
</commit_message>
<xml_diff>
--- a/Docs/Memoria.docx
+++ b/Docs/Memoria.docx
@@ -15661,350 +15661,58 @@
     </w:p>
     <w:p>
       <w:pPr>
-        <w:pStyle w:val="Ttulo3"/>
-      </w:pPr>
-      <w:r>
-        <w:t>Despliegue de la aplicación móvil</w:t>
-      </w:r>
-    </w:p>
-    <w:p>
-      <w:r>
-        <w:t xml:space="preserve">El despliegue de la aplicación móvil implica la compilación y preparación de un archivo APK (Android </w:t>
-      </w:r>
-      <w:proofErr w:type="spellStart"/>
-      <w:r>
-        <w:t>Package</w:t>
-      </w:r>
-      <w:proofErr w:type="spellEnd"/>
-      <w:r>
-        <w:t>) listo para ser instalado en dispositivos Android</w:t>
-      </w:r>
-      <w:r>
-        <w:t>.</w:t>
-      </w:r>
-      <w:r>
-        <w:t xml:space="preserve"> Para poder </w:t>
-      </w:r>
-      <w:r>
-        <w:lastRenderedPageBreak/>
-        <w:t xml:space="preserve">realizar la compilación, es importante tener un entorno de desarrollo configurado en el sistema, esto incluye tener instalado Android Studio, así como tener configuradas las herramientas y el SDK (Software </w:t>
-      </w:r>
-      <w:proofErr w:type="spellStart"/>
-      <w:r>
-        <w:t>Development</w:t>
-      </w:r>
-      <w:proofErr w:type="spellEnd"/>
-      <w:r>
-        <w:t xml:space="preserve"> Kit) de Android necesarias para compilar y construir la aplicación.</w:t>
-      </w:r>
-      <w:r>
-        <w:t xml:space="preserve"> Las opciones que se deben configurar se encuentran en el archivo “</w:t>
-      </w:r>
-      <w:proofErr w:type="spellStart"/>
-      <w:proofErr w:type="gramStart"/>
-      <w:r>
-        <w:t>build.gradle</w:t>
-      </w:r>
-      <w:proofErr w:type="spellEnd"/>
-      <w:proofErr w:type="gramEnd"/>
-      <w:r>
-        <w:t>” del proyecto de Android Studio.</w:t>
-      </w:r>
-    </w:p>
-    <w:p>
-      <w:r>
-        <w:t>Una vez que el proyecto esté configurado correctamente, se puede compilar la aplicación para generar el archivo APK. Para hacerlo, se debe seleccionar la opción “</w:t>
-      </w:r>
-      <w:proofErr w:type="spellStart"/>
-      <w:r>
-        <w:t>Build</w:t>
-      </w:r>
-      <w:proofErr w:type="spellEnd"/>
-      <w:r>
-        <w:t>” en la barra de menú de Android Studio y elegir “</w:t>
-      </w:r>
-      <w:proofErr w:type="spellStart"/>
-      <w:r>
-        <w:t>Build</w:t>
-      </w:r>
-      <w:proofErr w:type="spellEnd"/>
-      <w:r>
-        <w:t xml:space="preserve"> APK”. Esto iniciará el proceso de compilación y empaquetado de la aplicación, generando el archivo APK que contendrá todos los recursos y código necesarios para ejecutar la aplicación en dispositivos Android.</w:t>
-      </w:r>
-    </w:p>
-    <w:p>
-      <w:r>
-        <w:t>Tras realizar las respectivas pruebas de funcionalidad, se puede ejecutar la aplicación en un emulador o en un dispositivo físico para probar todas las características y funcionalidades de la aplicación y asegurarse así de que no haya errores o problemas de rendimiento. Una vez quede un resultado óptimo en respecto al rendimiento de la aplicación, se debe tener en cuenta el siguiente paso, el firmado del APK. Esto es necesario para garantizar la autenticidad e integridad del archivo APK y es un requisito para distribuir la aplicación a través de la Google Play Store y otras tiendas de aplicaciones. Se puede utilizar Android Studio o la línea de comandos para firmar el APK con el certificado de firma.</w:t>
-      </w:r>
-    </w:p>
-    <w:p>
-      <w:r>
-        <w:t xml:space="preserve">Para continuar con el proceso de distribución de la aplicación, se necesita una cuenta de desarrollador de Google Play. Se puede crear una pagando una tarifa única de registro y completando el proceso de registro. Después de crear una cuenta, se debe acceder al Google Play </w:t>
-      </w:r>
-      <w:proofErr w:type="spellStart"/>
-      <w:r>
-        <w:t>Console</w:t>
-      </w:r>
-      <w:proofErr w:type="spellEnd"/>
-      <w:r>
-        <w:t>, donde se pueden administrar las aplicaciones, configurar la lista de la tienda, monitorear el rendimiento y mucho más. Desde aquí se debe de crear una nueva lista de aplicación proporcionando detalles como nombre de la aplicación, la descripción, las capturas de pantalla</w:t>
-      </w:r>
-      <w:r>
-        <w:t>, el icono, las categorías a las que pertenece, las palabras clave y cualquier otra información relevante. Esta lista será visible para los usuarios en la Google Play Store.</w:t>
-      </w:r>
-    </w:p>
-    <w:p>
-      <w:r>
-        <w:t xml:space="preserve">Después de haber creado la lista, deben configurarse también los detalles de la versión de la aplicación, incluyendo numero de versión, fecha de lanzamiento, y cualquier cambio importante o actualización en la nueva versión de esta. En la sección “Publicación de la versión” del Google Play </w:t>
-      </w:r>
-      <w:proofErr w:type="spellStart"/>
-      <w:r>
-        <w:t>Console</w:t>
-      </w:r>
-      <w:proofErr w:type="spellEnd"/>
-      <w:r>
-        <w:t>, se puede cargar el APK firmado que se ha generado anteriormente. Hay que asegurarse de seguir las instrucciones y requisitos de Google Play para el tamaño máximo del APK, las políticas de contenido, y cualquier requisito de la plataforma. Tras cargar el archivo, se deben configurar detalles como la disponibilidad de la aplicación en diferentes países y regiones, las opciones de precios y distribución, y cualquier otra configuración especifica de la lista de la aplicación.</w:t>
-      </w:r>
-    </w:p>
-    <w:p>
-      <w:r>
-        <w:t xml:space="preserve">Una vez completados los pasos anteriores, se </w:t>
-      </w:r>
-      <w:r>
-        <w:t>envía</w:t>
-      </w:r>
-      <w:r>
-        <w:t xml:space="preserve"> la aplicación para revisión y aprobación por parte del equipo de Google Play. La revisión puede llevar algún tiempo, y es important</w:t>
-      </w:r>
-      <w:r>
-        <w:t>e</w:t>
-      </w:r>
-      <w:r>
-        <w:t xml:space="preserve"> asegurarse de cumplir con todas las políticas y directrices de Google Play para evitar retrasos o rechazos en la aprobación.</w:t>
-      </w:r>
-    </w:p>
-    <w:p>
-      <w:r>
-        <w:t>Cuando la aplicación sea aprobada, estará lista para ser publicada en la Google Play Store. Una vez que la aplicación esté publicada, estará disponible para su descarga y uso por parte de los usuarios finales en todo el mundo.</w:t>
-      </w:r>
-    </w:p>
-    <w:p>
-      <w:pPr>
-        <w:pStyle w:val="Ttulo3"/>
-      </w:pPr>
-      <w:r>
-        <w:lastRenderedPageBreak/>
-        <w:t>Despliegue del servidor.</w:t>
-      </w:r>
-    </w:p>
-    <w:p>
-      <w:r>
-        <w:t xml:space="preserve">El despliegue </w:t>
-      </w:r>
-      <w:r>
-        <w:t xml:space="preserve">de la </w:t>
-      </w:r>
-      <w:r>
-        <w:t xml:space="preserve">API Node.js es un paso </w:t>
-      </w:r>
-      <w:r>
-        <w:t>crítico</w:t>
-      </w:r>
-      <w:r>
-        <w:t xml:space="preserve"> para llevar </w:t>
-      </w:r>
-      <w:r>
-        <w:t>la</w:t>
-      </w:r>
-      <w:r>
-        <w:t xml:space="preserve"> aplicación desde el entorno de desarrollo hasta un entorno de producción accesible para los usuarios finales. Este proceso implica configurar y preparar cuidadosamente el entorno de producción para garantizar que la API esté disponible de manera confiable y segura.</w:t>
-      </w:r>
-    </w:p>
-    <w:p>
-      <w:pPr>
-        <w:rPr>
-          <w:u w:val="single"/>
-        </w:rPr>
-      </w:pPr>
-      <w:r>
-        <w:t xml:space="preserve">El servidor donde </w:t>
-      </w:r>
-      <w:r>
-        <w:t>se va a desplegar la API debe tener Node.js instalado. Se puede descargar desde la pagina oficial o utilizando un manejador de versiones como “</w:t>
-      </w:r>
-      <w:proofErr w:type="spellStart"/>
-      <w:r>
-        <w:t>nvm</w:t>
-      </w:r>
-      <w:proofErr w:type="spellEnd"/>
-      <w:r>
-        <w:t>” para gestionar las múltiples versiones de Node.js. Hay que asegurarse de que todas las dependencias necesarias para la API están especificadas en el archivo “</w:t>
-      </w:r>
-      <w:proofErr w:type="spellStart"/>
-      <w:proofErr w:type="gramStart"/>
-      <w:r>
-        <w:t>package.json</w:t>
-      </w:r>
-      <w:proofErr w:type="spellEnd"/>
-      <w:proofErr w:type="gramEnd"/>
-      <w:r>
-        <w:t>” para poder ser instaladas ejecutando “</w:t>
-      </w:r>
-      <w:proofErr w:type="spellStart"/>
-      <w:r>
-        <w:t>npm</w:t>
-      </w:r>
-      <w:proofErr w:type="spellEnd"/>
-      <w:r>
-        <w:t xml:space="preserve"> </w:t>
-      </w:r>
-      <w:proofErr w:type="spellStart"/>
-      <w:r>
-        <w:t>install</w:t>
-      </w:r>
-      <w:proofErr w:type="spellEnd"/>
-      <w:r>
-        <w:t>” en el directorio del proyecto.</w:t>
-      </w:r>
-    </w:p>
-    <w:p>
-      <w:r>
-        <w:t xml:space="preserve">Se necesita un servidor web como </w:t>
-      </w:r>
-      <w:proofErr w:type="spellStart"/>
-      <w:r>
-        <w:t>Nginx</w:t>
-      </w:r>
-      <w:proofErr w:type="spellEnd"/>
-      <w:r>
-        <w:t xml:space="preserve"> o Apache para actuar como intermediario entre el cliente y la API, hay que configurar el servidor para redirigir las solicitudes entrantes al puerto en el que se ejecutará </w:t>
-      </w:r>
-      <w:r>
-        <w:t>la</w:t>
-      </w:r>
-      <w:r>
-        <w:t xml:space="preserve"> aplicación Node.js. Entre las diferentes configuraciones, una de las mas importantes y que se debe tener en cuenta es el firewall, el cual se debe configurar correctamente para permitir el trafico entrante y saliente en los puertos que utilice la API.</w:t>
-      </w:r>
-      <w:r>
-        <w:t xml:space="preserve"> Se pueden utilizar plataformas como </w:t>
-      </w:r>
-      <w:r>
-        <w:t xml:space="preserve">AWS (Amazon Web </w:t>
-      </w:r>
-      <w:proofErr w:type="spellStart"/>
-      <w:r>
-        <w:t>Services</w:t>
-      </w:r>
-      <w:proofErr w:type="spellEnd"/>
-      <w:r>
-        <w:t>) para ahorrar tiempo y trabajo, de hecho, es recomendable</w:t>
-      </w:r>
-      <w:r>
-        <w:t xml:space="preserve"> su uso </w:t>
-      </w:r>
-      <w:r>
-        <w:t xml:space="preserve">para ahorrar </w:t>
-      </w:r>
-      <w:r>
-        <w:t xml:space="preserve">también </w:t>
-      </w:r>
-      <w:r>
-        <w:t>en costes.</w:t>
-      </w:r>
-    </w:p>
-    <w:p>
-      <w:r>
-        <w:t>Una vez configurado el servidor web, llega la hora de transferir los archivos de la aplicación (código fuente, archivos estáticos, etc.) al servidor. Se pueden usar herramientas como FTP, SCP o Git para hacerlo. Tras esto, ya se puede</w:t>
-      </w:r>
-      <w:r>
-        <w:t>n</w:t>
-      </w:r>
-      <w:r>
-        <w:t xml:space="preserve"> instalar las dependencias necesarias para ejecutar la aplicación en un entorno de producción, esto se puede realizar </w:t>
-      </w:r>
-      <w:r>
-        <w:t>ejecutando “</w:t>
-      </w:r>
-      <w:proofErr w:type="spellStart"/>
-      <w:r>
-        <w:t>npm</w:t>
-      </w:r>
-      <w:proofErr w:type="spellEnd"/>
-      <w:r>
-        <w:t xml:space="preserve"> </w:t>
-      </w:r>
-      <w:proofErr w:type="spellStart"/>
-      <w:r>
-        <w:t>install</w:t>
-      </w:r>
-      <w:proofErr w:type="spellEnd"/>
-      <w:r>
-        <w:t xml:space="preserve"> –</w:t>
-      </w:r>
-      <w:proofErr w:type="spellStart"/>
-      <w:r>
-        <w:t>production</w:t>
-      </w:r>
-      <w:proofErr w:type="spellEnd"/>
-      <w:r>
-        <w:t>”.</w:t>
-      </w:r>
-    </w:p>
-    <w:p>
-      <w:r>
-        <w:t>Algo que también forma parte de la configuración, es el archivo</w:t>
-      </w:r>
-      <w:r>
-        <w:t xml:space="preserve"> “config.js” que almacena las claves que necesita para trabajar, por un lado, la “API </w:t>
-      </w:r>
-      <w:proofErr w:type="spellStart"/>
-      <w:r>
-        <w:t>key</w:t>
-      </w:r>
-      <w:proofErr w:type="spellEnd"/>
-      <w:r>
-        <w:t xml:space="preserve">” de la base de datos, la cual debe ser reemplazada para una correcta comunicación con la base de datos que </w:t>
-      </w:r>
-      <w:r>
-        <w:t>se desee</w:t>
-      </w:r>
-      <w:r>
-        <w:t xml:space="preserve"> utilizar. Por otro lado, también almacena la contraseña de cifrado, la cual se recomienda cambiar por una contraseña segura y que cumpla con los requisitos mínimos, como el número de caracteres, utilizar tanto números como letras, mayúsculas, etc.</w:t>
-      </w:r>
-      <w:r>
-        <w:t xml:space="preserve"> </w:t>
-      </w:r>
-    </w:p>
-    <w:p>
-      <w:r>
-        <w:t>Después de hacer los cambios necesarios en el archivo, la aplicación está lista para correr. Para finalmente hacer que la aplicación funcione, se puede ejecutar “</w:t>
-      </w:r>
-      <w:proofErr w:type="spellStart"/>
-      <w:r>
-        <w:t>node</w:t>
-      </w:r>
-      <w:proofErr w:type="spellEnd"/>
-      <w:r>
-        <w:t xml:space="preserve"> server.js” o utilizar herramientas como PM2 para gestionar el proceso de Node.js y asegurar que se reinicie automáticamente en caso de fallos.</w:t>
-      </w:r>
-      <w:bookmarkStart w:id="23" w:name="_GoBack"/>
-      <w:bookmarkEnd w:id="23"/>
-    </w:p>
-    <w:p>
-      <w:pPr>
         <w:pStyle w:val="Ttulo2"/>
         <w:numPr>
           <w:ilvl w:val="1"/>
           <w:numId w:val="1"/>
         </w:numPr>
       </w:pPr>
-      <w:bookmarkStart w:id="24" w:name="_Toc162270711"/>
-      <w:r>
+      <w:bookmarkStart w:id="23" w:name="_Toc162270711"/>
+      <w:r>
+        <w:lastRenderedPageBreak/>
         <w:t>Diagramas de despliegue.</w:t>
       </w:r>
-      <w:bookmarkEnd w:id="24"/>
-    </w:p>
-    <w:p/>
+      <w:bookmarkEnd w:id="23"/>
+    </w:p>
+    <w:p>
+      <w:r>
+        <w:drawing>
+          <wp:inline distT="0" distB="0" distL="0" distR="0" wp14:anchorId="3DD44490" wp14:editId="63E40FD1">
+            <wp:extent cx="5400040" cy="6789420"/>
+            <wp:effectExtent l="0" t="0" r="0" b="0"/>
+            <wp:docPr id="17" name="Imagen 17"/>
+            <wp:cNvGraphicFramePr>
+              <a:graphicFrameLocks xmlns:a="http://schemas.openxmlformats.org/drawingml/2006/main" noChangeAspect="1"/>
+            </wp:cNvGraphicFramePr>
+            <a:graphic xmlns:a="http://schemas.openxmlformats.org/drawingml/2006/main">
+              <a:graphicData uri="http://schemas.openxmlformats.org/drawingml/2006/picture">
+                <pic:pic xmlns:pic="http://schemas.openxmlformats.org/drawingml/2006/picture">
+                  <pic:nvPicPr>
+                    <pic:cNvPr id="1" name=""/>
+                    <pic:cNvPicPr/>
+                  </pic:nvPicPr>
+                  <pic:blipFill>
+                    <a:blip r:embed="rId60"/>
+                    <a:stretch>
+                      <a:fillRect/>
+                    </a:stretch>
+                  </pic:blipFill>
+                  <pic:spPr>
+                    <a:xfrm>
+                      <a:off x="0" y="0"/>
+                      <a:ext cx="5400040" cy="6789420"/>
+                    </a:xfrm>
+                    <a:prstGeom prst="rect">
+                      <a:avLst/>
+                    </a:prstGeom>
+                  </pic:spPr>
+                </pic:pic>
+              </a:graphicData>
+            </a:graphic>
+          </wp:inline>
+        </w:drawing>
+      </w:r>
+    </w:p>
     <w:p>
       <w:pPr>
         <w:pStyle w:val="Ttulo2"/>
@@ -16013,13 +15721,280 @@
           <w:numId w:val="1"/>
         </w:numPr>
       </w:pPr>
-      <w:bookmarkStart w:id="25" w:name="_Toc162270712"/>
+      <w:bookmarkStart w:id="24" w:name="_Toc162270712"/>
       <w:r>
         <w:t>Descripción de la instalación o despliegue.</w:t>
       </w:r>
-      <w:bookmarkEnd w:id="25"/>
-    </w:p>
-    <w:p/>
+      <w:bookmarkEnd w:id="24"/>
+    </w:p>
+    <w:p>
+      <w:pPr>
+        <w:pStyle w:val="Ttulo3"/>
+      </w:pPr>
+      <w:r>
+        <w:t>Despliegue de la aplicación móvil</w:t>
+      </w:r>
+    </w:p>
+    <w:p>
+      <w:r>
+        <w:t xml:space="preserve">El despliegue de la aplicación móvil implica la compilación y preparación de un archivo APK (Android </w:t>
+      </w:r>
+      <w:proofErr w:type="spellStart"/>
+      <w:r>
+        <w:t>Package</w:t>
+      </w:r>
+      <w:proofErr w:type="spellEnd"/>
+      <w:r>
+        <w:t xml:space="preserve">) listo para ser instalado en dispositivos Android. Para poder realizar la compilación, es importante tener un entorno de desarrollo configurado en el sistema, esto incluye tener instalado Android Studio, así como tener configuradas las herramientas y el SDK (Software </w:t>
+      </w:r>
+      <w:proofErr w:type="spellStart"/>
+      <w:r>
+        <w:t>Development</w:t>
+      </w:r>
+      <w:proofErr w:type="spellEnd"/>
+      <w:r>
+        <w:t xml:space="preserve"> Kit) de Android necesarias para compilar y construir la aplicación. Las opciones que se deben configurar se encuentran en el archivo “</w:t>
+      </w:r>
+      <w:proofErr w:type="spellStart"/>
+      <w:proofErr w:type="gramStart"/>
+      <w:r>
+        <w:t>build.gradle</w:t>
+      </w:r>
+      <w:proofErr w:type="spellEnd"/>
+      <w:proofErr w:type="gramEnd"/>
+      <w:r>
+        <w:t>” del proyecto de Android Studio.</w:t>
+      </w:r>
+    </w:p>
+    <w:p>
+      <w:r>
+        <w:lastRenderedPageBreak/>
+        <w:t>Una vez que el proyecto esté configurado correctamente, se puede compilar la aplicación para generar el archivo APK. Para hacerlo, se debe seleccionar la opción “</w:t>
+      </w:r>
+      <w:proofErr w:type="spellStart"/>
+      <w:r>
+        <w:t>Build</w:t>
+      </w:r>
+      <w:proofErr w:type="spellEnd"/>
+      <w:r>
+        <w:t>” en la barra de menú de Android Studio y elegir “</w:t>
+      </w:r>
+      <w:proofErr w:type="spellStart"/>
+      <w:r>
+        <w:t>Build</w:t>
+      </w:r>
+      <w:proofErr w:type="spellEnd"/>
+      <w:r>
+        <w:t xml:space="preserve"> APK”. Esto iniciará el proceso de compilación y empaquetado de la aplicación, generando el archivo APK que contendrá todos los recursos y código necesarios para ejecutar la aplicación en dispositivos Android.</w:t>
+      </w:r>
+    </w:p>
+    <w:p>
+      <w:r>
+        <w:t>Tras realizar las respectivas pruebas de funcionalidad, se puede ejecutar la aplicación en un emulador o en un dispositivo físico para probar todas las características y funcionalidades de la aplicación y asegurarse así de que no haya errores o problemas de rendimiento. Una vez quede un resultado óptimo en respecto al rendimiento de la aplicación, se debe tener en cuenta el siguiente paso, el firmado del APK. Esto es necesario para garantizar la autenticidad e integridad del archivo APK y es un requisito para distribuir la aplicación a través de la Google Play Store y otras tiendas de aplicaciones. Se puede utilizar Android Studio o la línea de comandos para firmar el APK con el certificado de firma.</w:t>
+      </w:r>
+    </w:p>
+    <w:p>
+      <w:r>
+        <w:t xml:space="preserve">Para continuar con el proceso de distribución de la aplicación, se necesita una cuenta de desarrollador de Google Play. Se puede crear una pagando una tarifa única de registro y completando el proceso de registro. Después de crear una cuenta, se debe acceder al Google Play </w:t>
+      </w:r>
+      <w:proofErr w:type="spellStart"/>
+      <w:r>
+        <w:t>Console</w:t>
+      </w:r>
+      <w:proofErr w:type="spellEnd"/>
+      <w:r>
+        <w:t>, donde se pueden administrar las aplicaciones, configurar la lista de la tienda, monitorear el rendimiento y mucho más. Desde aquí se debe de crear una nueva lista de aplicación proporcionando detalles como nombre de la aplicación, la descripción, las capturas de pantalla, el icono, las categorías a las que pertenece, las palabras clave y cualquier otra información relevante. Esta lista será visible para los usuarios en la Google Play Store.</w:t>
+      </w:r>
+    </w:p>
+    <w:p>
+      <w:r>
+        <w:t xml:space="preserve">Después de haber creado la lista, deben configurarse también los detalles de la versión de la aplicación, incluyendo </w:t>
+      </w:r>
+      <w:proofErr w:type="spellStart"/>
+      <w:r>
+        <w:t>numero</w:t>
+      </w:r>
+      <w:proofErr w:type="spellEnd"/>
+      <w:r>
+        <w:t xml:space="preserve"> de versión, fecha de lanzamiento, y cualquier cambio importante o actualización en la nueva versión de esta. En la sección “Publicación de la versión” del Google Play </w:t>
+      </w:r>
+      <w:proofErr w:type="spellStart"/>
+      <w:r>
+        <w:t>Console</w:t>
+      </w:r>
+      <w:proofErr w:type="spellEnd"/>
+      <w:r>
+        <w:t>, se puede cargar el APK firmado que se ha generado anteriormente. Hay que asegurarse de seguir las instrucciones y requisitos de Google Play para el tamaño máximo del APK, las políticas de contenido, y cualquier requisito de la plataforma. Tras cargar el archivo, se deben configurar detalles como la disponibilidad de la aplicación en diferentes países y regiones, las opciones de precios y distribución, y cualquier otra configuración especifica de la lista de la aplicación.</w:t>
+      </w:r>
+    </w:p>
+    <w:p>
+      <w:r>
+        <w:t>Una vez completados los pasos anteriores, se envía la aplicación para revisión y aprobación por parte del equipo de Google Play. La revisión puede llevar algún tiempo, y es importante asegurarse de cumplir con todas las políticas y directrices de Google Play para evitar retrasos o rechazos en la aprobación.</w:t>
+      </w:r>
+    </w:p>
+    <w:p>
+      <w:r>
+        <w:t>Cuando la aplicación sea aprobada, estará lista para ser publicada en la Google Play Store. Una vez que la aplicación esté publicada, estará disponible para su descarga y uso por parte de los usuarios finales en todo el mundo.</w:t>
+      </w:r>
+    </w:p>
+    <w:p>
+      <w:pPr>
+        <w:pStyle w:val="Ttulo3"/>
+      </w:pPr>
+      <w:r>
+        <w:t>Despliegue del servidor.</w:t>
+      </w:r>
+    </w:p>
+    <w:p>
+      <w:r>
+        <w:t>El despliegue de la API Node.js es un paso crítico para llevar la aplicación desde el entorno de desarrollo hasta un entorno de producción accesible para los usuarios finales. Este proceso implica configurar y preparar cuidadosamente el entorno de producción para garantizar que la API esté disponible de manera confiable y segura.</w:t>
+      </w:r>
+    </w:p>
+    <w:p>
+      <w:pPr>
+        <w:rPr>
+          <w:u w:val="single"/>
+        </w:rPr>
+      </w:pPr>
+      <w:r>
+        <w:lastRenderedPageBreak/>
+        <w:t xml:space="preserve">El servidor donde se va a desplegar la API debe tener Node.js instalado. Se puede descargar desde la </w:t>
+      </w:r>
+      <w:proofErr w:type="spellStart"/>
+      <w:r>
+        <w:t>pagina</w:t>
+      </w:r>
+      <w:proofErr w:type="spellEnd"/>
+      <w:r>
+        <w:t xml:space="preserve"> oficial o utilizando un manejador de versiones como “</w:t>
+      </w:r>
+      <w:proofErr w:type="spellStart"/>
+      <w:r>
+        <w:t>nvm</w:t>
+      </w:r>
+      <w:proofErr w:type="spellEnd"/>
+      <w:r>
+        <w:t>” para gestionar las múltiples versiones de Node.js. Hay que asegurarse de que todas las dependencias necesarias para la API están especificadas en el archivo “</w:t>
+      </w:r>
+      <w:proofErr w:type="spellStart"/>
+      <w:proofErr w:type="gramStart"/>
+      <w:r>
+        <w:t>package.json</w:t>
+      </w:r>
+      <w:proofErr w:type="spellEnd"/>
+      <w:proofErr w:type="gramEnd"/>
+      <w:r>
+        <w:t>” para poder ser instaladas ejecutando “</w:t>
+      </w:r>
+      <w:proofErr w:type="spellStart"/>
+      <w:r>
+        <w:t>npm</w:t>
+      </w:r>
+      <w:proofErr w:type="spellEnd"/>
+      <w:r>
+        <w:t xml:space="preserve"> </w:t>
+      </w:r>
+      <w:proofErr w:type="spellStart"/>
+      <w:r>
+        <w:t>install</w:t>
+      </w:r>
+      <w:proofErr w:type="spellEnd"/>
+      <w:r>
+        <w:t>” en el directorio del proyecto.</w:t>
+      </w:r>
+    </w:p>
+    <w:p>
+      <w:r>
+        <w:t xml:space="preserve">Se necesita un servidor web como </w:t>
+      </w:r>
+      <w:proofErr w:type="spellStart"/>
+      <w:r>
+        <w:t>Nginx</w:t>
+      </w:r>
+      <w:proofErr w:type="spellEnd"/>
+      <w:r>
+        <w:t xml:space="preserve"> o Apache para actuar como intermediario entre el cliente y la API, hay que configurar el servidor para redirigir las solicitudes entrantes al puerto en el que se ejecutará la aplicación Node.js. Entre las diferentes configuraciones, una de las </w:t>
+      </w:r>
+      <w:proofErr w:type="spellStart"/>
+      <w:r>
+        <w:t>mas</w:t>
+      </w:r>
+      <w:proofErr w:type="spellEnd"/>
+      <w:r>
+        <w:t xml:space="preserve"> importantes y que se debe tener en cuenta es el firewall, el cual se debe configurar correctamente para permitir el </w:t>
+      </w:r>
+      <w:proofErr w:type="spellStart"/>
+      <w:r>
+        <w:t>trafico</w:t>
+      </w:r>
+      <w:proofErr w:type="spellEnd"/>
+      <w:r>
+        <w:t xml:space="preserve"> entrante y saliente en los puertos que utilice la API. Se pueden utilizar plataformas como AWS (Amazon Web </w:t>
+      </w:r>
+      <w:proofErr w:type="spellStart"/>
+      <w:r>
+        <w:t>Services</w:t>
+      </w:r>
+      <w:proofErr w:type="spellEnd"/>
+      <w:r>
+        <w:t>) para ahorrar tiempo y trabajo, de hecho, es recomendable su uso para ahorrar también en costes.</w:t>
+      </w:r>
+    </w:p>
+    <w:p>
+      <w:r>
+        <w:t>Una vez configurado el servidor web, llega la hora de transferir los archivos de la aplicación (código fuente, archivos estáticos, etc.) al servidor. Se pueden usar herramientas como FTP, SCP o Git para hacerlo. Tras esto, ya se pueden instalar las dependencias necesarias para ejecutar la aplicación en un entorno de producción, esto se puede realizar ejecutando “</w:t>
+      </w:r>
+      <w:proofErr w:type="spellStart"/>
+      <w:r>
+        <w:t>npm</w:t>
+      </w:r>
+      <w:proofErr w:type="spellEnd"/>
+      <w:r>
+        <w:t xml:space="preserve"> </w:t>
+      </w:r>
+      <w:proofErr w:type="spellStart"/>
+      <w:r>
+        <w:t>install</w:t>
+      </w:r>
+      <w:proofErr w:type="spellEnd"/>
+      <w:r>
+        <w:t xml:space="preserve"> –</w:t>
+      </w:r>
+      <w:proofErr w:type="spellStart"/>
+      <w:r>
+        <w:t>production</w:t>
+      </w:r>
+      <w:proofErr w:type="spellEnd"/>
+      <w:r>
+        <w:t>”.</w:t>
+      </w:r>
+    </w:p>
+    <w:p>
+      <w:r>
+        <w:t xml:space="preserve">Algo que también forma parte de la configuración, es el archivo “config.js” que almacena las claves que necesita para trabajar, por un lado, la “API </w:t>
+      </w:r>
+      <w:proofErr w:type="spellStart"/>
+      <w:r>
+        <w:t>key</w:t>
+      </w:r>
+      <w:proofErr w:type="spellEnd"/>
+      <w:r>
+        <w:t xml:space="preserve">” de la base de datos, la cual debe ser reemplazada para una correcta comunicación con la base de datos que se desee utilizar. Por otro lado, también almacena la contraseña de cifrado, la cual se recomienda cambiar por una contraseña segura y que cumpla con los requisitos mínimos, como el número de caracteres, utilizar tanto números como letras, mayúsculas, etc. </w:t>
+      </w:r>
+    </w:p>
+    <w:p>
+      <w:r>
+        <w:t>Después de hacer los cambios necesarios en el archivo, la aplicación está lista para correr. Para finalmente hacer que la aplicación funcione, se puede ejecutar “</w:t>
+      </w:r>
+      <w:proofErr w:type="spellStart"/>
+      <w:r>
+        <w:t>node</w:t>
+      </w:r>
+      <w:proofErr w:type="spellEnd"/>
+      <w:r>
+        <w:t xml:space="preserve"> server.js” o utilizar herramientas como PM2 para gestionar el proceso de Node.js y asegurar que se reinicie automáticamente en caso de fallos.</w:t>
+      </w:r>
+    </w:p>
     <w:p>
       <w:pPr>
         <w:pStyle w:val="Ttulo1"/>
@@ -16028,10 +16003,12 @@
           <w:numId w:val="1"/>
         </w:numPr>
       </w:pPr>
-      <w:bookmarkStart w:id="26" w:name="_Toc162270713"/>
+      <w:bookmarkStart w:id="25" w:name="_Toc162270713"/>
       <w:r>
         <w:t>Herramientas de apoyo.</w:t>
       </w:r>
+      <w:bookmarkStart w:id="26" w:name="_GoBack"/>
+      <w:bookmarkEnd w:id="25"/>
       <w:bookmarkEnd w:id="26"/>
     </w:p>
     <w:p>
@@ -16062,7 +16039,6 @@
     <w:p/>
     <w:p>
       <w:r>
-        <w:lastRenderedPageBreak/>
         <w:t>Herramientas de Gestión de Proyectos: Si he utilizado herramientas para la gestión de proyectos, como Trello, Asana, Jira, o cualquier otra, es importante mencionarlas aquí.</w:t>
       </w:r>
     </w:p>
@@ -16136,6 +16112,7 @@
       </w:pPr>
       <w:bookmarkStart w:id="27" w:name="_Toc162270714"/>
       <w:r>
+        <w:lastRenderedPageBreak/>
         <w:t>Control de versiones</w:t>
       </w:r>
       <w:bookmarkEnd w:id="27"/>
@@ -16331,7 +16308,6 @@
       </w:pPr>
       <w:bookmarkStart w:id="35" w:name="_Toc162270722"/>
       <w:r>
-        <w:lastRenderedPageBreak/>
         <w:t>Direcciones web</w:t>
       </w:r>
       <w:bookmarkEnd w:id="35"/>
@@ -16352,8 +16328,8 @@
       <w:bookmarkEnd w:id="36"/>
     </w:p>
     <w:sectPr>
-      <w:headerReference w:type="default" r:id="rId60"/>
-      <w:footerReference w:type="default" r:id="rId61"/>
+      <w:headerReference w:type="default" r:id="rId61"/>
+      <w:footerReference w:type="default" r:id="rId62"/>
       <w:pgSz w:w="11906" w:h="16838"/>
       <w:pgMar w:top="1417" w:right="1701" w:bottom="1417" w:left="1701" w:header="708" w:footer="708" w:gutter="0"/>
       <w:pgNumType w:start="0"/>
@@ -16953,7 +16929,7 @@
             </wp:anchor>
           </w:drawing>
         </mc:Choice>
-        <mc:Fallback xmlns:w16cex="http://schemas.microsoft.com/office/word/2018/wordml/cex" xmlns:w16="http://schemas.microsoft.com/office/word/2018/wordml" xmlns:w16sdtdh="http://schemas.microsoft.com/office/word/2020/wordml/sdtdatahash" xmlns:a="http://schemas.openxmlformats.org/drawingml/2006/main">
+        <mc:Fallback xmlns:a="http://schemas.openxmlformats.org/drawingml/2006/main" xmlns:w16sdtdh="http://schemas.microsoft.com/office/word/2020/wordml/sdtdatahash" xmlns:w16="http://schemas.microsoft.com/office/word/2018/wordml" xmlns:w16cex="http://schemas.microsoft.com/office/word/2018/wordml/cex">
           <w:pict w14:anchorId="074697C1">
             <v:rect id="Rectángulo 222" style="position:absolute;margin-left:0;margin-top:0;width:580.8pt;height:752.4pt;z-index:251659264;visibility:visible;mso-wrap-style:square;mso-width-percent:950;mso-height-percent:950;mso-wrap-distance-left:9pt;mso-wrap-distance-top:0;mso-wrap-distance-right:9pt;mso-wrap-distance-bottom:0;mso-position-horizontal:center;mso-position-horizontal-relative:page;mso-position-vertical:center;mso-position-vertical-relative:page;mso-width-percent:950;mso-height-percent:950;mso-width-relative:page;mso-height-relative:page;v-text-anchor:middle" o:spid="_x0000_s1026" filled="f" strokecolor="#0d87a6 [1614]" strokeweight="1.25pt" w14:anchorId="38389E50" o:gfxdata="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">
               <v:stroke endcap="round"/>
@@ -21637,6 +21613,7 @@
     <w:rsid w:val="00A64E71"/>
     <w:rsid w:val="00A91EA7"/>
     <w:rsid w:val="00AD1EC9"/>
+    <w:rsid w:val="00B7073A"/>
     <w:rsid w:val="00C22BC8"/>
     <w:rsid w:val="00CE071B"/>
     <w:rsid w:val="00E238EE"/>
@@ -22405,7 +22382,7 @@
 </file>
 
 <file path=customXml/itemProps2.xml><?xml version="1.0" encoding="utf-8"?>
-<ds:datastoreItem xmlns:ds="http://schemas.openxmlformats.org/officeDocument/2006/customXml" ds:itemID="{E1F4E113-198A-4BF4-A8B5-04814E0065A2}">
+<ds:datastoreItem xmlns:ds="http://schemas.openxmlformats.org/officeDocument/2006/customXml" ds:itemID="{82107B4E-F13C-4559-97C5-41F0FAB306FA}">
   <ds:schemaRefs>
     <ds:schemaRef ds:uri="http://schemas.openxmlformats.org/officeDocument/2006/bibliography"/>
   </ds:schemaRefs>

</xml_diff>